<commit_message>
Build scripts for ppc64le/Linux.
</commit_message>
<xml_diff>
--- a/tensorflow/Initial_requirements.docx
+++ b/tensorflow/Initial_requirements.docx
@@ -1073,6 +1073,14 @@
         </w:rPr>
         <w:t>We are providing these patches along with the script</w:t>
       </w:r>
+      <w:r>
+        <w:rPr>
+          <w:rFonts w:ascii="Times New Roman" w:hAnsi="Times New Roman" w:cs="Times New Roman"/>
+          <w:sz w:val="24"/>
+          <w:szCs w:val="24"/>
+        </w:rPr>
+        <w:t xml:space="preserve"> in patches.zip file</w:t>
+      </w:r>
     </w:p>
     <w:p>
       <w:pPr>
@@ -1218,6 +1226,16 @@
           <w:sz w:val="24"/>
           <w:szCs w:val="24"/>
         </w:rPr>
+        <w:t xml:space="preserve">extract the patches.zip file and </w:t>
+      </w:r>
+      <w:bookmarkStart w:id="0" w:name="_GoBack"/>
+      <w:bookmarkEnd w:id="0"/>
+      <w:r>
+        <w:rPr>
+          <w:rFonts w:ascii="Times New Roman" w:hAnsi="Times New Roman" w:cs="Times New Roman"/>
+          <w:sz w:val="24"/>
+          <w:szCs w:val="24"/>
+        </w:rPr>
         <w:t>put all three patches inside the /home/</w:t>
       </w:r>
       <w:proofErr w:type="spellStart"/>
@@ -1306,25 +1324,7 @@
           <w:sz w:val="24"/>
           <w:szCs w:val="24"/>
         </w:rPr>
-        <w:t xml:space="preserve">++-static </w:t>
-      </w:r>
-      <w:r>
-        <w:rPr>
-          <w:rFonts w:ascii="Times New Roman" w:hAnsi="Times New Roman" w:cs="Times New Roman"/>
-          <w:b/>
-          <w:sz w:val="24"/>
-          <w:szCs w:val="24"/>
-        </w:rPr>
-        <w:t xml:space="preserve"> dependency we need to enable one optional repository i.e. </w:t>
-      </w:r>
-      <w:r>
-        <w:rPr>
-          <w:rFonts w:ascii="Times New Roman" w:hAnsi="Times New Roman" w:cs="Times New Roman"/>
-          <w:b/>
-          <w:sz w:val="24"/>
-          <w:szCs w:val="24"/>
-        </w:rPr>
-        <w:t>rhel-7-for-power-le-optional-beta-rpms</w:t>
+        <w:t>++-static  dependency we need to enable one optional repository i.e. rhel-7-for-power-le-optional-beta-rpms</w:t>
       </w:r>
       <w:r>
         <w:rPr>
@@ -1345,8 +1345,6 @@
         </w:rPr>
         <w:t xml:space="preserve"> </w:t>
       </w:r>
-      <w:bookmarkStart w:id="0" w:name="_GoBack"/>
-      <w:bookmarkEnd w:id="0"/>
     </w:p>
     <w:p>
       <w:pPr>

</xml_diff>